<commit_message>
Updated HEC forms and application
</commit_message>
<xml_diff>
--- a/human_ethics/Changes_Summary.docx
+++ b/human_ethics/Changes_Summary.docx
@@ -753,23 +753,7 @@
           <w:color w:val="000000"/>
           <w:shd w:val="clear" w:color="auto" w:fill="FFFFFF"/>
         </w:rPr>
-        <w:t xml:space="preserve">"professional developer" </w:t>
-      </w:r>
-      <w:r>
-        <w:rPr>
-          <w:rFonts w:cstheme="minorHAnsi"/>
-          <w:color w:val="000000"/>
-          <w:shd w:val="clear" w:color="auto" w:fill="FFFFFF"/>
-        </w:rPr>
-        <w:t>to</w:t>
-      </w:r>
-      <w:r>
-        <w:rPr>
-          <w:rFonts w:cstheme="minorHAnsi"/>
-          <w:color w:val="000000"/>
-          <w:shd w:val="clear" w:color="auto" w:fill="FFFFFF"/>
-        </w:rPr>
-        <w:t xml:space="preserve"> "professional programmer"</w:t>
+        <w:t>"professional developer" to "professional programmer"</w:t>
       </w:r>
       <w:r>
         <w:rPr>
@@ -786,6 +770,27 @@
           <w:shd w:val="clear" w:color="auto" w:fill="FFFFFF"/>
         </w:rPr>
         <w:t xml:space="preserve">. </w:t>
+      </w:r>
+    </w:p>
+    <w:p>
+      <w:pPr>
+        <w:pStyle w:val="ListParagraph"/>
+        <w:numPr>
+          <w:ilvl w:val="0"/>
+          <w:numId w:val="1"/>
+        </w:numPr>
+        <w:spacing w:line="276" w:lineRule="auto"/>
+        <w:rPr>
+          <w:rFonts w:cstheme="minorHAnsi"/>
+        </w:rPr>
+      </w:pPr>
+      <w:r>
+        <w:rPr>
+          <w:rFonts w:cstheme="minorHAnsi"/>
+          <w:color w:val="000000"/>
+          <w:shd w:val="clear" w:color="auto" w:fill="FFFFFF"/>
+        </w:rPr>
+        <w:t>Removed all instances of “transcribing” from the application and the supporting documents. Participants can only have a recording if wanted.</w:t>
       </w:r>
     </w:p>
     <w:p>
@@ -1922,6 +1927,7 @@
   <w:style w:type="character" w:default="1" w:styleId="DefaultParagraphFont">
     <w:name w:val="Default Paragraph Font"/>
     <w:uiPriority w:val="1"/>
+    <w:semiHidden/>
     <w:unhideWhenUsed/>
   </w:style>
   <w:style w:type="table" w:default="1" w:styleId="TableNormal">

</xml_diff>